<commit_message>
Update with header and minor template changes
</commit_message>
<xml_diff>
--- a/y_TCN_Still_in_Unit.docx
+++ b/y_TCN_Still_in_Unit.docx
@@ -4,15 +4,7 @@
   <w:body>
     <w:p>
       <w:r>
-        <w:t>&lt;&lt;</w:t>
-      </w:r>
-      <w:proofErr w:type="spellStart"/>
-      <w:r>
-        <w:t>PrintDate</w:t>
-      </w:r>
-      <w:proofErr w:type="spellEnd"/>
-      <w:r>
-        <w:t>&gt;&gt;</w:t>
+        <w:t>&lt;&lt;PrintDate&gt;&gt;</w:t>
       </w:r>
     </w:p>
     <w:p/>
@@ -73,13 +65,7 @@
                               <w:jc w:val="center"/>
                             </w:pPr>
                             <w:r>
-                              <w:t>&lt;&lt;</w:t>
-                            </w:r>
-                            <w:r>
-                              <w:t>LLNAME</w:t>
-                            </w:r>
-                            <w:r>
-                              <w:t>&gt;&gt;</w:t>
+                              <w:t>&lt;&lt;LLNAME&gt;&gt;</w:t>
                             </w:r>
                           </w:p>
                           <w:p>
@@ -144,16 +130,11 @@
       <w:r>
         <w:t>&lt;&lt;</w:t>
       </w:r>
-      <w:proofErr w:type="spellStart"/>
       <w:r>
         <w:t>HH</w:t>
       </w:r>
       <w:r>
-        <w:t>Name</w:t>
-      </w:r>
-      <w:proofErr w:type="spellEnd"/>
-      <w:r>
-        <w:t>&gt;&gt;</w:t>
+        <w:t>Name&gt;&gt;</w:t>
       </w:r>
     </w:p>
     <w:p>
@@ -168,16 +149,11 @@
       <w:r>
         <w:t>&lt;&lt;</w:t>
       </w:r>
-      <w:proofErr w:type="spellStart"/>
       <w:r>
         <w:t>HH</w:t>
       </w:r>
       <w:r>
-        <w:t>Address</w:t>
-      </w:r>
-      <w:proofErr w:type="spellEnd"/>
-      <w:r>
-        <w:t>&gt;&gt;</w:t>
+        <w:t>Address&gt;&gt;</w:t>
       </w:r>
     </w:p>
     <w:p>
@@ -231,23 +207,7 @@
           <w:rFonts w:ascii="Times New Roman" w:hAnsi="Times New Roman" w:cs="Times New Roman"/>
           <w:color w:val="000000"/>
         </w:rPr>
-        <w:t>Dear &lt;&lt;</w:t>
-      </w:r>
-      <w:proofErr w:type="spellStart"/>
-      <w:r>
-        <w:rPr>
-          <w:rFonts w:ascii="Times New Roman" w:hAnsi="Times New Roman" w:cs="Times New Roman"/>
-          <w:color w:val="000000"/>
-        </w:rPr>
-        <w:t>HHName</w:t>
-      </w:r>
-      <w:proofErr w:type="spellEnd"/>
-      <w:r>
-        <w:rPr>
-          <w:rFonts w:ascii="Times New Roman" w:hAnsi="Times New Roman" w:cs="Times New Roman"/>
-          <w:color w:val="000000"/>
-        </w:rPr>
-        <w:t>&gt;&gt;</w:t>
+        <w:t>Dear &lt;&lt;HHName&gt;&gt;</w:t>
       </w:r>
       <w:r>
         <w:rPr>
@@ -334,23 +294,13 @@
         </w:rPr>
         <w:tab/>
       </w:r>
-      <w:proofErr w:type="gramStart"/>
       <w:r>
         <w:rPr>
           <w:rFonts w:ascii="Times New Roman" w:hAnsi="Times New Roman" w:cs="Times New Roman"/>
           <w:color w:val="000000"/>
           <w:u w:val="single"/>
         </w:rPr>
-        <w:t>You</w:t>
-      </w:r>
-      <w:proofErr w:type="gramEnd"/>
-      <w:r>
-        <w:rPr>
-          <w:rFonts w:ascii="Times New Roman" w:hAnsi="Times New Roman" w:cs="Times New Roman"/>
-          <w:color w:val="000000"/>
-          <w:u w:val="single"/>
-        </w:rPr>
-        <w:t xml:space="preserve"> have given proper notice to your landlord</w:t>
+        <w:t>You have given proper notice to your landlord</w:t>
       </w:r>
       <w:r>
         <w:rPr>
@@ -386,23 +336,13 @@
         </w:rPr>
         <w:tab/>
       </w:r>
-      <w:proofErr w:type="gramStart"/>
       <w:r>
         <w:rPr>
           <w:rFonts w:ascii="Times New Roman" w:hAnsi="Times New Roman" w:cs="Times New Roman"/>
           <w:color w:val="000000"/>
           <w:u w:val="single"/>
         </w:rPr>
-        <w:t>The</w:t>
-      </w:r>
-      <w:proofErr w:type="gramEnd"/>
-      <w:r>
-        <w:rPr>
-          <w:rFonts w:ascii="Times New Roman" w:hAnsi="Times New Roman" w:cs="Times New Roman"/>
-          <w:color w:val="000000"/>
-          <w:u w:val="single"/>
-        </w:rPr>
-        <w:t xml:space="preserve"> first term of the lease has been satisfied</w:t>
+        <w:t>The first term of the lease has been satisfied</w:t>
       </w:r>
       <w:r>
         <w:rPr>
@@ -438,23 +378,13 @@
         </w:rPr>
         <w:tab/>
       </w:r>
-      <w:proofErr w:type="gramStart"/>
       <w:r>
         <w:rPr>
           <w:rFonts w:ascii="Times New Roman" w:hAnsi="Times New Roman" w:cs="Times New Roman"/>
           <w:color w:val="000000"/>
           <w:u w:val="single"/>
         </w:rPr>
-        <w:t>All</w:t>
-      </w:r>
-      <w:proofErr w:type="gramEnd"/>
-      <w:r>
-        <w:rPr>
-          <w:rFonts w:ascii="Times New Roman" w:hAnsi="Times New Roman" w:cs="Times New Roman"/>
-          <w:color w:val="000000"/>
-          <w:u w:val="single"/>
-        </w:rPr>
-        <w:t xml:space="preserve"> money owed to any Housing Authority has been paid in full</w:t>
+        <w:t>All money owed to any Housing Authority has been paid in full</w:t>
       </w:r>
       <w:r>
         <w:rPr>
@@ -542,27 +472,7 @@
           <w:bCs/>
           <w:color w:val="000000"/>
         </w:rPr>
-        <w:t>etermined to be eligible for a &lt;&lt;</w:t>
-      </w:r>
-      <w:proofErr w:type="spellStart"/>
-      <w:r>
-        <w:rPr>
-          <w:rFonts w:ascii="Times New Roman" w:hAnsi="Times New Roman" w:cs="Times New Roman"/>
-          <w:b/>
-          <w:bCs/>
-          <w:color w:val="000000"/>
-        </w:rPr>
-        <w:t>VchSize</w:t>
-      </w:r>
-      <w:proofErr w:type="spellEnd"/>
-      <w:r>
-        <w:rPr>
-          <w:rFonts w:ascii="Times New Roman" w:hAnsi="Times New Roman" w:cs="Times New Roman"/>
-          <w:b/>
-          <w:bCs/>
-          <w:color w:val="000000"/>
-        </w:rPr>
-        <w:t>&gt;&gt;</w:t>
+        <w:t>etermined to be eligible for a &lt;&lt;VchSize&gt;&gt;</w:t>
       </w:r>
       <w:r>
         <w:rPr>
@@ -651,6 +561,7 @@
           <w:rFonts w:ascii="Times New Roman" w:hAnsi="Times New Roman" w:cs="Times New Roman"/>
           <w:color w:val="000000"/>
         </w:rPr>
+        <w:lastRenderedPageBreak/>
         <w:t xml:space="preserve">Additionally, enclosed within the tenant information is a Vacate Date Certification form. When you have vacated your assisted unit, you must complete this certification form and send it to the Housing Authority. </w:t>
       </w:r>
       <w:r>
@@ -660,7 +571,6 @@
           <w:bCs/>
           <w:color w:val="000000"/>
         </w:rPr>
-        <w:lastRenderedPageBreak/>
         <w:t>Your transfer cannot be completed until the Housing Authority receives a completed RTA and a Vacate Date Certification form.</w:t>
       </w:r>
     </w:p>
@@ -723,7 +633,21 @@
           <w:rFonts w:ascii="Times New Roman" w:hAnsi="Times New Roman" w:cs="Times New Roman"/>
           <w:color w:val="000000"/>
         </w:rPr>
-        <w:t xml:space="preserve">Federal program regulations require that your portion of gross rent, including utilities, must be at least thirty percent, but not more than forty percent of your adjusted monthly income. Thirty percent (30%) of your current adjusted monthly income is </w:t>
+        <w:t>Federal program regulations require that your portion of gross rent, including utilities, must be at least thirty percent, but not more than forty percent of your adjusted monthly income. Thirty percent (30%) of your current adjusted monthly income is</w:t>
+      </w:r>
+      <w:r>
+        <w:rPr>
+          <w:rFonts w:ascii="Times New Roman" w:hAnsi="Times New Roman" w:cs="Times New Roman"/>
+          <w:color w:val="000000"/>
+        </w:rPr>
+        <w:t xml:space="preserve"> $</w:t>
+      </w:r>
+      <w:r>
+        <w:rPr>
+          <w:rFonts w:ascii="Times New Roman" w:hAnsi="Times New Roman" w:cs="Times New Roman"/>
+          <w:color w:val="000000"/>
+        </w:rPr>
+        <w:t xml:space="preserve"> </w:t>
       </w:r>
       <w:r>
         <w:rPr>
@@ -755,7 +679,23 @@
           <w:rFonts w:ascii="Times New Roman" w:hAnsi="Times New Roman" w:cs="Times New Roman"/>
           <w:color w:val="000000"/>
         </w:rPr>
-        <w:t xml:space="preserve">Forty percent (40%) of your adjusted monthly income is </w:t>
+        <w:t>Forty percent (40%) of your adjusted monthly income is</w:t>
+      </w:r>
+      <w:r>
+        <w:rPr>
+          <w:rFonts w:ascii="Times New Roman" w:hAnsi="Times New Roman" w:cs="Times New Roman"/>
+          <w:color w:val="000000"/>
+        </w:rPr>
+        <w:t xml:space="preserve"> $</w:t>
+      </w:r>
+      <w:bookmarkStart w:id="0" w:name="_GoBack"/>
+      <w:bookmarkEnd w:id="0"/>
+      <w:r>
+        <w:rPr>
+          <w:rFonts w:ascii="Times New Roman" w:hAnsi="Times New Roman" w:cs="Times New Roman"/>
+          <w:color w:val="000000"/>
+        </w:rPr>
+        <w:t xml:space="preserve"> </w:t>
       </w:r>
       <w:r>
         <w:rPr>
@@ -938,640 +878,12 @@
           <w:sz w:val="20"/>
           <w:szCs w:val="20"/>
         </w:rPr>
-        <w:t xml:space="preserve">Si </w:t>
-      </w:r>
-      <w:proofErr w:type="spellStart"/>
-      <w:r>
-        <w:rPr>
-          <w:rFonts w:ascii="Times New Roman" w:hAnsi="Times New Roman" w:cs="Times New Roman"/>
-          <w:i/>
-          <w:iCs/>
-          <w:sz w:val="20"/>
-          <w:szCs w:val="20"/>
-        </w:rPr>
-        <w:t>desea</w:t>
-      </w:r>
-      <w:proofErr w:type="spellEnd"/>
-      <w:r>
-        <w:rPr>
-          <w:rFonts w:ascii="Times New Roman" w:hAnsi="Times New Roman" w:cs="Times New Roman"/>
-          <w:i/>
-          <w:iCs/>
-          <w:sz w:val="20"/>
-          <w:szCs w:val="20"/>
-        </w:rPr>
-        <w:t xml:space="preserve"> </w:t>
-      </w:r>
-      <w:proofErr w:type="spellStart"/>
-      <w:r>
-        <w:rPr>
-          <w:rFonts w:ascii="Times New Roman" w:hAnsi="Times New Roman" w:cs="Times New Roman"/>
-          <w:i/>
-          <w:iCs/>
-          <w:sz w:val="20"/>
-          <w:szCs w:val="20"/>
-        </w:rPr>
-        <w:t>una</w:t>
-      </w:r>
-      <w:proofErr w:type="spellEnd"/>
-      <w:r>
-        <w:rPr>
-          <w:rFonts w:ascii="Times New Roman" w:hAnsi="Times New Roman" w:cs="Times New Roman"/>
-          <w:i/>
-          <w:iCs/>
-          <w:sz w:val="20"/>
-          <w:szCs w:val="20"/>
-        </w:rPr>
-        <w:t xml:space="preserve"> </w:t>
-      </w:r>
-      <w:proofErr w:type="spellStart"/>
-      <w:r>
-        <w:rPr>
-          <w:rFonts w:ascii="Times New Roman" w:hAnsi="Times New Roman" w:cs="Times New Roman"/>
-          <w:i/>
-          <w:iCs/>
-          <w:sz w:val="20"/>
-          <w:szCs w:val="20"/>
-        </w:rPr>
-        <w:t>traducción</w:t>
-      </w:r>
-      <w:proofErr w:type="spellEnd"/>
-      <w:r>
-        <w:rPr>
-          <w:rFonts w:ascii="Times New Roman" w:hAnsi="Times New Roman" w:cs="Times New Roman"/>
-          <w:i/>
-          <w:iCs/>
-          <w:sz w:val="20"/>
-          <w:szCs w:val="20"/>
-        </w:rPr>
-        <w:t xml:space="preserve"> </w:t>
-      </w:r>
-      <w:proofErr w:type="spellStart"/>
-      <w:r>
-        <w:rPr>
-          <w:rFonts w:ascii="Times New Roman" w:hAnsi="Times New Roman" w:cs="Times New Roman"/>
-          <w:i/>
-          <w:iCs/>
-          <w:sz w:val="20"/>
-          <w:szCs w:val="20"/>
-        </w:rPr>
-        <w:t>en</w:t>
-      </w:r>
-      <w:proofErr w:type="spellEnd"/>
-      <w:r>
-        <w:rPr>
-          <w:rFonts w:ascii="Times New Roman" w:hAnsi="Times New Roman" w:cs="Times New Roman"/>
-          <w:i/>
-          <w:iCs/>
-          <w:sz w:val="20"/>
-          <w:szCs w:val="20"/>
-        </w:rPr>
-        <w:t xml:space="preserve"> </w:t>
-      </w:r>
-      <w:proofErr w:type="spellStart"/>
-      <w:r>
-        <w:rPr>
-          <w:rFonts w:ascii="Times New Roman" w:hAnsi="Times New Roman" w:cs="Times New Roman"/>
-          <w:i/>
-          <w:iCs/>
-          <w:sz w:val="20"/>
-          <w:szCs w:val="20"/>
-        </w:rPr>
-        <w:t>español</w:t>
-      </w:r>
-      <w:proofErr w:type="spellEnd"/>
-      <w:r>
-        <w:rPr>
-          <w:rFonts w:ascii="Times New Roman" w:hAnsi="Times New Roman" w:cs="Times New Roman"/>
-          <w:i/>
-          <w:iCs/>
-          <w:sz w:val="20"/>
-          <w:szCs w:val="20"/>
-        </w:rPr>
-        <w:t xml:space="preserve">, </w:t>
-      </w:r>
-      <w:proofErr w:type="spellStart"/>
-      <w:r>
-        <w:rPr>
-          <w:rFonts w:ascii="Times New Roman" w:hAnsi="Times New Roman" w:cs="Times New Roman"/>
-          <w:i/>
-          <w:iCs/>
-          <w:sz w:val="20"/>
-          <w:szCs w:val="20"/>
-        </w:rPr>
-        <w:t>por</w:t>
-      </w:r>
-      <w:proofErr w:type="spellEnd"/>
-      <w:r>
-        <w:rPr>
-          <w:rFonts w:ascii="Times New Roman" w:hAnsi="Times New Roman" w:cs="Times New Roman"/>
-          <w:i/>
-          <w:iCs/>
-          <w:sz w:val="20"/>
-          <w:szCs w:val="20"/>
-        </w:rPr>
-        <w:t xml:space="preserve"> favor </w:t>
-      </w:r>
-      <w:proofErr w:type="spellStart"/>
-      <w:r>
-        <w:rPr>
-          <w:rFonts w:ascii="Times New Roman" w:hAnsi="Times New Roman" w:cs="Times New Roman"/>
-          <w:i/>
-          <w:iCs/>
-          <w:sz w:val="20"/>
-          <w:szCs w:val="20"/>
-        </w:rPr>
-        <w:t>llame</w:t>
-      </w:r>
-      <w:proofErr w:type="spellEnd"/>
-      <w:r>
-        <w:rPr>
-          <w:rFonts w:ascii="Times New Roman" w:hAnsi="Times New Roman" w:cs="Times New Roman"/>
-          <w:i/>
-          <w:iCs/>
-          <w:sz w:val="20"/>
-          <w:szCs w:val="20"/>
-        </w:rPr>
-        <w:t xml:space="preserve"> al (831) 454-5977, entre 8:00 y 4:30 PM de lunes a </w:t>
-      </w:r>
-      <w:proofErr w:type="spellStart"/>
-      <w:r>
-        <w:rPr>
-          <w:rFonts w:ascii="Times New Roman" w:hAnsi="Times New Roman" w:cs="Times New Roman"/>
-          <w:i/>
-          <w:iCs/>
-          <w:sz w:val="20"/>
-          <w:szCs w:val="20"/>
-        </w:rPr>
-        <w:t>jueves</w:t>
-      </w:r>
-      <w:proofErr w:type="spellEnd"/>
-      <w:r>
-        <w:rPr>
-          <w:rFonts w:ascii="Times New Roman" w:hAnsi="Times New Roman" w:cs="Times New Roman"/>
-          <w:i/>
-          <w:iCs/>
-          <w:sz w:val="20"/>
-          <w:szCs w:val="20"/>
-        </w:rPr>
-        <w:t xml:space="preserve">. </w:t>
-      </w:r>
-      <w:proofErr w:type="gramStart"/>
-      <w:r>
-        <w:rPr>
-          <w:rFonts w:ascii="Times New Roman" w:hAnsi="Times New Roman" w:cs="Times New Roman"/>
-          <w:i/>
-          <w:iCs/>
-          <w:sz w:val="20"/>
-          <w:szCs w:val="20"/>
-        </w:rPr>
-        <w:t xml:space="preserve">Los </w:t>
-      </w:r>
-      <w:proofErr w:type="spellStart"/>
-      <w:r>
-        <w:rPr>
-          <w:rFonts w:ascii="Times New Roman" w:hAnsi="Times New Roman" w:cs="Times New Roman"/>
-          <w:i/>
-          <w:iCs/>
-          <w:sz w:val="20"/>
-          <w:szCs w:val="20"/>
-        </w:rPr>
-        <w:t>viernes</w:t>
-      </w:r>
-      <w:proofErr w:type="spellEnd"/>
-      <w:r>
-        <w:rPr>
-          <w:rFonts w:ascii="Times New Roman" w:hAnsi="Times New Roman" w:cs="Times New Roman"/>
-          <w:i/>
-          <w:iCs/>
-          <w:sz w:val="20"/>
-          <w:szCs w:val="20"/>
-        </w:rPr>
-        <w:t xml:space="preserve"> la </w:t>
-      </w:r>
-      <w:proofErr w:type="spellStart"/>
-      <w:r>
-        <w:rPr>
-          <w:rFonts w:ascii="Times New Roman" w:hAnsi="Times New Roman" w:cs="Times New Roman"/>
-          <w:i/>
-          <w:iCs/>
-          <w:sz w:val="20"/>
-          <w:szCs w:val="20"/>
-        </w:rPr>
-        <w:t>oficina</w:t>
-      </w:r>
-      <w:proofErr w:type="spellEnd"/>
-      <w:r>
-        <w:rPr>
-          <w:rFonts w:ascii="Times New Roman" w:hAnsi="Times New Roman" w:cs="Times New Roman"/>
-          <w:i/>
-          <w:iCs/>
-          <w:sz w:val="20"/>
-          <w:szCs w:val="20"/>
-        </w:rPr>
-        <w:t xml:space="preserve"> se </w:t>
-      </w:r>
-      <w:proofErr w:type="spellStart"/>
-      <w:r>
-        <w:rPr>
-          <w:rFonts w:ascii="Times New Roman" w:hAnsi="Times New Roman" w:cs="Times New Roman"/>
-          <w:i/>
-          <w:iCs/>
-          <w:sz w:val="20"/>
-          <w:szCs w:val="20"/>
-        </w:rPr>
-        <w:t>encuentra</w:t>
-      </w:r>
-      <w:proofErr w:type="spellEnd"/>
-      <w:r>
-        <w:rPr>
-          <w:rFonts w:ascii="Times New Roman" w:hAnsi="Times New Roman" w:cs="Times New Roman"/>
-          <w:i/>
-          <w:iCs/>
-          <w:sz w:val="20"/>
-          <w:szCs w:val="20"/>
-        </w:rPr>
-        <w:t xml:space="preserve"> </w:t>
-      </w:r>
-      <w:proofErr w:type="spellStart"/>
-      <w:r>
-        <w:rPr>
-          <w:rFonts w:ascii="Times New Roman" w:hAnsi="Times New Roman" w:cs="Times New Roman"/>
-          <w:i/>
-          <w:iCs/>
-          <w:sz w:val="20"/>
-          <w:szCs w:val="20"/>
-        </w:rPr>
-        <w:t>cerrada</w:t>
-      </w:r>
-      <w:proofErr w:type="spellEnd"/>
-      <w:r>
-        <w:rPr>
-          <w:rFonts w:ascii="Times New Roman" w:hAnsi="Times New Roman" w:cs="Times New Roman"/>
-          <w:i/>
-          <w:iCs/>
-          <w:sz w:val="20"/>
-          <w:szCs w:val="20"/>
-        </w:rPr>
-        <w:t>.</w:t>
-      </w:r>
-      <w:proofErr w:type="gramEnd"/>
-    </w:p>
-    <w:p>
-      <w:pPr>
-        <w:autoSpaceDE w:val="0"/>
-        <w:autoSpaceDN w:val="0"/>
-        <w:adjustRightInd w:val="0"/>
-        <w:spacing w:after="0" w:line="240" w:lineRule="auto"/>
-        <w:rPr>
-          <w:rFonts w:ascii="Times New Roman" w:hAnsi="Times New Roman" w:cs="Times New Roman"/>
-          <w:b/>
-          <w:bCs/>
-          <w:color w:val="000000"/>
-          <w:sz w:val="24"/>
-          <w:szCs w:val="24"/>
-        </w:rPr>
-      </w:pPr>
-    </w:p>
-    <w:p>
-      <w:pPr>
-        <w:autoSpaceDE w:val="0"/>
-        <w:autoSpaceDN w:val="0"/>
-        <w:adjustRightInd w:val="0"/>
-        <w:spacing w:after="0" w:line="240" w:lineRule="auto"/>
-        <w:rPr>
-          <w:rFonts w:ascii="Times New Roman" w:hAnsi="Times New Roman" w:cs="Times New Roman"/>
-          <w:b/>
-          <w:bCs/>
-          <w:color w:val="000000"/>
-          <w:sz w:val="24"/>
-          <w:szCs w:val="24"/>
-        </w:rPr>
-      </w:pPr>
-    </w:p>
-    <w:p>
-      <w:pPr>
-        <w:autoSpaceDE w:val="0"/>
-        <w:autoSpaceDN w:val="0"/>
-        <w:adjustRightInd w:val="0"/>
-        <w:spacing w:after="0" w:line="240" w:lineRule="auto"/>
-        <w:rPr>
-          <w:rFonts w:ascii="Times New Roman" w:hAnsi="Times New Roman" w:cs="Times New Roman"/>
-          <w:b/>
-          <w:bCs/>
-          <w:color w:val="000000"/>
-          <w:sz w:val="24"/>
-          <w:szCs w:val="24"/>
-        </w:rPr>
-      </w:pPr>
-    </w:p>
-    <w:p>
-      <w:pPr>
-        <w:autoSpaceDE w:val="0"/>
-        <w:autoSpaceDN w:val="0"/>
-        <w:adjustRightInd w:val="0"/>
-        <w:spacing w:after="0" w:line="240" w:lineRule="auto"/>
-        <w:rPr>
-          <w:rFonts w:ascii="Times New Roman" w:hAnsi="Times New Roman" w:cs="Times New Roman"/>
-          <w:b/>
-          <w:bCs/>
-          <w:color w:val="000000"/>
-          <w:sz w:val="24"/>
-          <w:szCs w:val="24"/>
-        </w:rPr>
-      </w:pPr>
-    </w:p>
-    <w:p>
-      <w:pPr>
-        <w:autoSpaceDE w:val="0"/>
-        <w:autoSpaceDN w:val="0"/>
-        <w:adjustRightInd w:val="0"/>
-        <w:spacing w:after="0" w:line="240" w:lineRule="auto"/>
-        <w:rPr>
-          <w:rFonts w:ascii="Times New Roman" w:hAnsi="Times New Roman" w:cs="Times New Roman"/>
-          <w:b/>
-          <w:bCs/>
-          <w:color w:val="000000"/>
-          <w:sz w:val="24"/>
-          <w:szCs w:val="24"/>
-        </w:rPr>
-      </w:pPr>
-    </w:p>
-    <w:p>
-      <w:pPr>
-        <w:autoSpaceDE w:val="0"/>
-        <w:autoSpaceDN w:val="0"/>
-        <w:adjustRightInd w:val="0"/>
-        <w:spacing w:after="0" w:line="240" w:lineRule="auto"/>
-        <w:rPr>
-          <w:rFonts w:ascii="Times New Roman" w:hAnsi="Times New Roman" w:cs="Times New Roman"/>
-          <w:b/>
-          <w:bCs/>
-          <w:color w:val="000000"/>
-          <w:sz w:val="24"/>
-          <w:szCs w:val="24"/>
-        </w:rPr>
-      </w:pPr>
-    </w:p>
-    <w:p>
-      <w:pPr>
-        <w:autoSpaceDE w:val="0"/>
-        <w:autoSpaceDN w:val="0"/>
-        <w:adjustRightInd w:val="0"/>
-        <w:spacing w:after="0" w:line="240" w:lineRule="auto"/>
-        <w:rPr>
-          <w:rFonts w:ascii="Times New Roman" w:hAnsi="Times New Roman" w:cs="Times New Roman"/>
-          <w:b/>
-          <w:bCs/>
-          <w:color w:val="000000"/>
-          <w:sz w:val="24"/>
-          <w:szCs w:val="24"/>
-        </w:rPr>
-      </w:pPr>
-    </w:p>
-    <w:p>
-      <w:pPr>
-        <w:autoSpaceDE w:val="0"/>
-        <w:autoSpaceDN w:val="0"/>
-        <w:adjustRightInd w:val="0"/>
-        <w:spacing w:after="0" w:line="240" w:lineRule="auto"/>
-        <w:rPr>
-          <w:rFonts w:ascii="Times New Roman" w:hAnsi="Times New Roman" w:cs="Times New Roman"/>
-          <w:b/>
-          <w:bCs/>
-          <w:color w:val="000000"/>
-          <w:sz w:val="24"/>
-          <w:szCs w:val="24"/>
-        </w:rPr>
-      </w:pPr>
-    </w:p>
-    <w:p>
-      <w:pPr>
-        <w:autoSpaceDE w:val="0"/>
-        <w:autoSpaceDN w:val="0"/>
-        <w:adjustRightInd w:val="0"/>
-        <w:spacing w:after="0" w:line="240" w:lineRule="auto"/>
-        <w:rPr>
-          <w:rFonts w:ascii="Times New Roman" w:hAnsi="Times New Roman" w:cs="Times New Roman"/>
-          <w:b/>
-          <w:bCs/>
-          <w:color w:val="000000"/>
-          <w:sz w:val="24"/>
-          <w:szCs w:val="24"/>
-        </w:rPr>
-      </w:pPr>
-    </w:p>
-    <w:p>
-      <w:pPr>
-        <w:autoSpaceDE w:val="0"/>
-        <w:autoSpaceDN w:val="0"/>
-        <w:adjustRightInd w:val="0"/>
-        <w:spacing w:after="0" w:line="240" w:lineRule="auto"/>
-        <w:rPr>
-          <w:rFonts w:ascii="Times New Roman" w:hAnsi="Times New Roman" w:cs="Times New Roman"/>
-          <w:b/>
-          <w:bCs/>
-          <w:color w:val="000000"/>
-          <w:sz w:val="24"/>
-          <w:szCs w:val="24"/>
-        </w:rPr>
-      </w:pPr>
-    </w:p>
-    <w:p>
-      <w:pPr>
-        <w:autoSpaceDE w:val="0"/>
-        <w:autoSpaceDN w:val="0"/>
-        <w:adjustRightInd w:val="0"/>
-        <w:spacing w:after="0" w:line="240" w:lineRule="auto"/>
-        <w:rPr>
-          <w:rFonts w:ascii="Times New Roman" w:hAnsi="Times New Roman" w:cs="Times New Roman"/>
-          <w:b/>
-          <w:bCs/>
-          <w:color w:val="000000"/>
-          <w:sz w:val="24"/>
-          <w:szCs w:val="24"/>
-        </w:rPr>
-      </w:pPr>
-    </w:p>
-    <w:p>
-      <w:pPr>
-        <w:autoSpaceDE w:val="0"/>
-        <w:autoSpaceDN w:val="0"/>
-        <w:adjustRightInd w:val="0"/>
-        <w:spacing w:after="0" w:line="240" w:lineRule="auto"/>
-        <w:rPr>
-          <w:rFonts w:ascii="Times New Roman" w:hAnsi="Times New Roman" w:cs="Times New Roman"/>
-          <w:b/>
-          <w:bCs/>
-          <w:color w:val="000000"/>
-          <w:sz w:val="24"/>
-          <w:szCs w:val="24"/>
-        </w:rPr>
-      </w:pPr>
-    </w:p>
-    <w:p>
-      <w:pPr>
-        <w:autoSpaceDE w:val="0"/>
-        <w:autoSpaceDN w:val="0"/>
-        <w:adjustRightInd w:val="0"/>
-        <w:spacing w:after="0" w:line="240" w:lineRule="auto"/>
-        <w:rPr>
-          <w:rFonts w:ascii="Times New Roman" w:hAnsi="Times New Roman" w:cs="Times New Roman"/>
-          <w:b/>
-          <w:bCs/>
-          <w:color w:val="000000"/>
-          <w:sz w:val="24"/>
-          <w:szCs w:val="24"/>
-        </w:rPr>
-      </w:pPr>
-    </w:p>
-    <w:p>
-      <w:pPr>
-        <w:autoSpaceDE w:val="0"/>
-        <w:autoSpaceDN w:val="0"/>
-        <w:adjustRightInd w:val="0"/>
-        <w:spacing w:after="0" w:line="240" w:lineRule="auto"/>
-        <w:rPr>
-          <w:rFonts w:ascii="Times New Roman" w:hAnsi="Times New Roman" w:cs="Times New Roman"/>
-          <w:b/>
-          <w:bCs/>
-          <w:color w:val="000000"/>
-          <w:sz w:val="24"/>
-          <w:szCs w:val="24"/>
-        </w:rPr>
-      </w:pPr>
-    </w:p>
-    <w:p>
-      <w:pPr>
-        <w:autoSpaceDE w:val="0"/>
-        <w:autoSpaceDN w:val="0"/>
-        <w:adjustRightInd w:val="0"/>
-        <w:spacing w:after="0" w:line="240" w:lineRule="auto"/>
-        <w:rPr>
-          <w:rFonts w:ascii="Times New Roman" w:hAnsi="Times New Roman" w:cs="Times New Roman"/>
-          <w:b/>
-          <w:bCs/>
-          <w:color w:val="000000"/>
-          <w:sz w:val="24"/>
-          <w:szCs w:val="24"/>
-        </w:rPr>
-      </w:pPr>
-    </w:p>
-    <w:p>
-      <w:pPr>
-        <w:autoSpaceDE w:val="0"/>
-        <w:autoSpaceDN w:val="0"/>
-        <w:adjustRightInd w:val="0"/>
-        <w:spacing w:after="0" w:line="240" w:lineRule="auto"/>
-        <w:rPr>
-          <w:rFonts w:ascii="Times New Roman" w:hAnsi="Times New Roman" w:cs="Times New Roman"/>
-          <w:b/>
-          <w:bCs/>
-          <w:color w:val="000000"/>
-          <w:sz w:val="24"/>
-          <w:szCs w:val="24"/>
-        </w:rPr>
-      </w:pPr>
-    </w:p>
-    <w:p>
-      <w:pPr>
-        <w:autoSpaceDE w:val="0"/>
-        <w:autoSpaceDN w:val="0"/>
-        <w:adjustRightInd w:val="0"/>
-        <w:spacing w:after="0" w:line="240" w:lineRule="auto"/>
-        <w:rPr>
-          <w:rFonts w:ascii="Times New Roman" w:hAnsi="Times New Roman" w:cs="Times New Roman"/>
-          <w:b/>
-          <w:bCs/>
-          <w:color w:val="000000"/>
-          <w:sz w:val="24"/>
-          <w:szCs w:val="24"/>
-        </w:rPr>
-      </w:pPr>
-    </w:p>
-    <w:p>
-      <w:pPr>
-        <w:autoSpaceDE w:val="0"/>
-        <w:autoSpaceDN w:val="0"/>
-        <w:adjustRightInd w:val="0"/>
-        <w:spacing w:after="0" w:line="240" w:lineRule="auto"/>
-        <w:rPr>
-          <w:rFonts w:ascii="Times New Roman" w:hAnsi="Times New Roman" w:cs="Times New Roman"/>
-          <w:b/>
-          <w:bCs/>
-          <w:color w:val="000000"/>
-          <w:sz w:val="24"/>
-          <w:szCs w:val="24"/>
-        </w:rPr>
-      </w:pPr>
-    </w:p>
-    <w:p>
-      <w:pPr>
-        <w:autoSpaceDE w:val="0"/>
-        <w:autoSpaceDN w:val="0"/>
-        <w:adjustRightInd w:val="0"/>
-        <w:spacing w:after="0" w:line="240" w:lineRule="auto"/>
-        <w:rPr>
-          <w:rFonts w:ascii="Times New Roman" w:hAnsi="Times New Roman" w:cs="Times New Roman"/>
-          <w:b/>
-          <w:bCs/>
-          <w:color w:val="000000"/>
-          <w:sz w:val="24"/>
-          <w:szCs w:val="24"/>
-        </w:rPr>
-      </w:pPr>
-    </w:p>
-    <w:p>
-      <w:pPr>
-        <w:autoSpaceDE w:val="0"/>
-        <w:autoSpaceDN w:val="0"/>
-        <w:adjustRightInd w:val="0"/>
-        <w:spacing w:after="0" w:line="240" w:lineRule="auto"/>
-        <w:rPr>
-          <w:rFonts w:ascii="Times New Roman" w:hAnsi="Times New Roman" w:cs="Times New Roman"/>
-          <w:b/>
-          <w:bCs/>
-          <w:color w:val="000000"/>
-          <w:sz w:val="24"/>
-          <w:szCs w:val="24"/>
-        </w:rPr>
-      </w:pPr>
-    </w:p>
-    <w:p>
-      <w:pPr>
-        <w:autoSpaceDE w:val="0"/>
-        <w:autoSpaceDN w:val="0"/>
-        <w:adjustRightInd w:val="0"/>
-        <w:spacing w:after="0" w:line="240" w:lineRule="auto"/>
-        <w:rPr>
-          <w:rFonts w:ascii="Times New Roman" w:hAnsi="Times New Roman" w:cs="Times New Roman"/>
-          <w:b/>
-          <w:bCs/>
-          <w:color w:val="000000"/>
-          <w:sz w:val="24"/>
-          <w:szCs w:val="24"/>
-        </w:rPr>
-      </w:pPr>
-    </w:p>
-    <w:p>
-      <w:pPr>
-        <w:autoSpaceDE w:val="0"/>
-        <w:autoSpaceDN w:val="0"/>
-        <w:adjustRightInd w:val="0"/>
-        <w:spacing w:after="0" w:line="240" w:lineRule="auto"/>
-        <w:rPr>
-          <w:rFonts w:ascii="Times New Roman" w:hAnsi="Times New Roman" w:cs="Times New Roman"/>
-          <w:color w:val="000000"/>
-        </w:rPr>
-      </w:pPr>
+        <w:t>Si desea una traducción en español, por favor llame al (831) 454-5977, entre 8:00 y 4:30 PM de lunes a jueves. Los viernes la oficina se encuentra cerrada.</w:t>
+      </w:r>
     </w:p>
     <w:sectPr>
-      <w:headerReference w:type="even" r:id="rId7"/>
-      <w:headerReference w:type="default" r:id="rId8"/>
-      <w:footerReference w:type="even" r:id="rId9"/>
-      <w:footerReference w:type="default" r:id="rId10"/>
-      <w:headerReference w:type="first" r:id="rId11"/>
-      <w:footerReference w:type="first" r:id="rId12"/>
+      <w:headerReference w:type="default" r:id="rId7"/>
+      <w:footerReference w:type="default" r:id="rId8"/>
       <w:pgSz w:w="12240" w:h="15840"/>
       <w:pgMar w:top="1440" w:right="1440" w:bottom="1440" w:left="1440" w:header="720" w:footer="720" w:gutter="0"/>
       <w:cols w:space="720"/>
@@ -1610,16 +922,6 @@
 <w:ftr xmlns:wpc="http://schemas.microsoft.com/office/word/2010/wordprocessingCanvas" xmlns:mc="http://schemas.openxmlformats.org/markup-compatibility/2006" xmlns:o="urn:schemas-microsoft-com:office:office" xmlns:r="http://schemas.openxmlformats.org/officeDocument/2006/relationships" xmlns:m="http://schemas.openxmlformats.org/officeDocument/2006/math" xmlns:v="urn:schemas-microsoft-com:vml" xmlns:wp14="http://schemas.microsoft.com/office/word/2010/wordprocessingDrawing" xmlns:wp="http://schemas.openxmlformats.org/drawingml/2006/wordprocessingDrawing" xmlns:w10="urn:schemas-microsoft-com:office:word" xmlns:w="http://schemas.openxmlformats.org/wordprocessingml/2006/main" xmlns:w14="http://schemas.microsoft.com/office/word/2010/wordml" xmlns:wpg="http://schemas.microsoft.com/office/word/2010/wordprocessingGroup" xmlns:wpi="http://schemas.microsoft.com/office/word/2010/wordprocessingInk" xmlns:wne="http://schemas.microsoft.com/office/word/2006/wordml" xmlns:wps="http://schemas.microsoft.com/office/word/2010/wordprocessingShape" mc:Ignorable="w14 wp14">
   <w:p>
     <w:pPr>
-      <w:pStyle w:val="Footer"/>
-    </w:pPr>
-  </w:p>
-</w:ftr>
-</file>
-
-<file path=word/footer2.xml><?xml version="1.0" encoding="utf-8"?>
-<w:ftr xmlns:wpc="http://schemas.microsoft.com/office/word/2010/wordprocessingCanvas" xmlns:mc="http://schemas.openxmlformats.org/markup-compatibility/2006" xmlns:o="urn:schemas-microsoft-com:office:office" xmlns:r="http://schemas.openxmlformats.org/officeDocument/2006/relationships" xmlns:m="http://schemas.openxmlformats.org/officeDocument/2006/math" xmlns:v="urn:schemas-microsoft-com:vml" xmlns:wp14="http://schemas.microsoft.com/office/word/2010/wordprocessingDrawing" xmlns:wp="http://schemas.openxmlformats.org/drawingml/2006/wordprocessingDrawing" xmlns:w10="urn:schemas-microsoft-com:office:word" xmlns:w="http://schemas.openxmlformats.org/wordprocessingml/2006/main" xmlns:w14="http://schemas.microsoft.com/office/word/2010/wordml" xmlns:wpg="http://schemas.microsoft.com/office/word/2010/wordprocessingGroup" xmlns:wpi="http://schemas.microsoft.com/office/word/2010/wordprocessingInk" xmlns:wne="http://schemas.microsoft.com/office/word/2006/wordml" xmlns:wps="http://schemas.microsoft.com/office/word/2010/wordprocessingShape" mc:Ignorable="w14 wp14">
-  <w:p>
-    <w:pPr>
       <w:jc w:val="right"/>
       <w:rPr>
         <w:rFonts w:cstheme="minorHAnsi"/>
@@ -1640,21 +942,648 @@
     <w:pPr>
       <w:pStyle w:val="Footer"/>
     </w:pPr>
-    <w:r>
-      <w:t>&lt;&lt;FOOTER&gt;&gt;</w:t>
-    </w:r>
-    <w:bookmarkStart w:id="0" w:name="_GoBack"/>
-    <w:bookmarkEnd w:id="0"/>
   </w:p>
-</w:ftr>
-</file>
-
-<file path=word/footer3.xml><?xml version="1.0" encoding="utf-8"?>
-<w:ftr xmlns:wpc="http://schemas.microsoft.com/office/word/2010/wordprocessingCanvas" xmlns:mc="http://schemas.openxmlformats.org/markup-compatibility/2006" xmlns:o="urn:schemas-microsoft-com:office:office" xmlns:r="http://schemas.openxmlformats.org/officeDocument/2006/relationships" xmlns:m="http://schemas.openxmlformats.org/officeDocument/2006/math" xmlns:v="urn:schemas-microsoft-com:vml" xmlns:wp14="http://schemas.microsoft.com/office/word/2010/wordprocessingDrawing" xmlns:wp="http://schemas.openxmlformats.org/drawingml/2006/wordprocessingDrawing" xmlns:w10="urn:schemas-microsoft-com:office:word" xmlns:w="http://schemas.openxmlformats.org/wordprocessingml/2006/main" xmlns:w14="http://schemas.microsoft.com/office/word/2010/wordml" xmlns:wpg="http://schemas.microsoft.com/office/word/2010/wordprocessingGroup" xmlns:wpi="http://schemas.microsoft.com/office/word/2010/wordprocessingInk" xmlns:wne="http://schemas.microsoft.com/office/word/2006/wordml" xmlns:wps="http://schemas.microsoft.com/office/word/2010/wordprocessingShape" mc:Ignorable="w14 wp14">
+  <w:p>
+    <w:pPr>
+      <w:autoSpaceDE w:val="0"/>
+      <w:autoSpaceDN w:val="0"/>
+      <w:adjustRightInd w:val="0"/>
+      <w:spacing w:after="0" w:line="240" w:lineRule="auto"/>
+      <w:contextualSpacing/>
+      <w:jc w:val="center"/>
+      <w:rPr>
+        <w:rFonts w:ascii="Century Gothic" w:hAnsi="Century Gothic" w:cs="Calibri"/>
+        <w:b/>
+        <w:bCs/>
+        <w:sz w:val="17"/>
+        <w:szCs w:val="17"/>
+      </w:rPr>
+    </w:pPr>
+    <w:r>
+      <w:rPr>
+        <w:rFonts w:ascii="Helvetica Neue Medium" w:hAnsi="Helvetica Neue Medium" w:cs="CenturyGothic"/>
+        <w:noProof/>
+        <w:color w:val="000000" w:themeColor="text1"/>
+        <w:sz w:val="17"/>
+        <w:szCs w:val="17"/>
+      </w:rPr>
+      <mc:AlternateContent>
+        <mc:Choice Requires="wps">
+          <w:drawing>
+            <wp:anchor distT="0" distB="0" distL="114300" distR="114300" simplePos="0" relativeHeight="251659264" behindDoc="0" locked="0" layoutInCell="1" allowOverlap="1" wp14:anchorId="529B8FF9" wp14:editId="34EF2F48">
+              <wp:simplePos x="0" y="0"/>
+              <wp:positionH relativeFrom="margin">
+                <wp:align>center</wp:align>
+              </wp:positionH>
+              <wp:positionV relativeFrom="paragraph">
+                <wp:posOffset>-66040</wp:posOffset>
+              </wp:positionV>
+              <wp:extent cx="7496175" cy="0"/>
+              <wp:effectExtent l="0" t="0" r="28575" b="19050"/>
+              <wp:wrapNone/>
+              <wp:docPr id="1" name="Straight Connector 1"/>
+              <wp:cNvGraphicFramePr/>
+              <a:graphic xmlns:a="http://schemas.openxmlformats.org/drawingml/2006/main">
+                <a:graphicData uri="http://schemas.microsoft.com/office/word/2010/wordprocessingShape">
+                  <wps:wsp>
+                    <wps:cNvCnPr/>
+                    <wps:spPr>
+                      <a:xfrm>
+                        <a:off x="0" y="0"/>
+                        <a:ext cx="7496175" cy="0"/>
+                      </a:xfrm>
+                      <a:prstGeom prst="line">
+                        <a:avLst/>
+                      </a:prstGeom>
+                    </wps:spPr>
+                    <wps:style>
+                      <a:lnRef idx="1">
+                        <a:schemeClr val="dk1"/>
+                      </a:lnRef>
+                      <a:fillRef idx="0">
+                        <a:schemeClr val="dk1"/>
+                      </a:fillRef>
+                      <a:effectRef idx="0">
+                        <a:schemeClr val="dk1"/>
+                      </a:effectRef>
+                      <a:fontRef idx="minor">
+                        <a:schemeClr val="tx1"/>
+                      </a:fontRef>
+                    </wps:style>
+                    <wps:bodyPr/>
+                  </wps:wsp>
+                </a:graphicData>
+              </a:graphic>
+              <wp14:sizeRelH relativeFrom="margin">
+                <wp14:pctWidth>0</wp14:pctWidth>
+              </wp14:sizeRelH>
+            </wp:anchor>
+          </w:drawing>
+        </mc:Choice>
+        <mc:Fallback>
+          <w:pict>
+            <v:line id="Straight Connector 1" o:spid="_x0000_s1026" style="position:absolute;z-index:251659264;visibility:visible;mso-wrap-style:square;mso-width-percent:0;mso-wrap-distance-left:9pt;mso-wrap-distance-top:0;mso-wrap-distance-right:9pt;mso-wrap-distance-bottom:0;mso-position-horizontal:center;mso-position-horizontal-relative:margin;mso-position-vertical:absolute;mso-position-vertical-relative:text;mso-width-percent:0;mso-width-relative:margin" from="0,-5.2pt" to="590.25pt,-5.2pt" o:gfxdata="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" strokecolor="black [3040]">
+              <w10:wrap anchorx="margin"/>
+            </v:line>
+          </w:pict>
+        </mc:Fallback>
+      </mc:AlternateContent>
+    </w:r>
+    <w:r>
+      <w:rPr>
+        <w:rFonts w:ascii="Century Gothic" w:hAnsi="Century Gothic" w:cs="Calibri"/>
+        <w:sz w:val="17"/>
+        <w:szCs w:val="17"/>
+      </w:rPr>
+      <w:t xml:space="preserve">BOARD OF COMMISSIONERS: </w:t>
+    </w:r>
+    <w:r>
+      <w:rPr>
+        <w:rFonts w:ascii="Century Gothic" w:hAnsi="Century Gothic" w:cs="Calibri"/>
+        <w:b/>
+        <w:bCs/>
+        <w:sz w:val="17"/>
+        <w:szCs w:val="17"/>
+      </w:rPr>
+      <w:fldChar w:fldCharType="begin"/>
+    </w:r>
+    <w:r>
+      <w:rPr>
+        <w:rFonts w:ascii="Century Gothic" w:hAnsi="Century Gothic" w:cs="Calibri"/>
+        <w:b/>
+        <w:bCs/>
+        <w:sz w:val="17"/>
+        <w:szCs w:val="17"/>
+      </w:rPr>
+      <w:instrText xml:space="preserve"> MERGEFIELD  Chairperson  \* MERGEFORMAT </w:instrText>
+    </w:r>
+    <w:r>
+      <w:rPr>
+        <w:rFonts w:ascii="Century Gothic" w:hAnsi="Century Gothic" w:cs="Calibri"/>
+        <w:b/>
+        <w:bCs/>
+        <w:sz w:val="17"/>
+        <w:szCs w:val="17"/>
+      </w:rPr>
+      <w:fldChar w:fldCharType="separate"/>
+    </w:r>
+    <w:r>
+      <w:rPr>
+        <w:rFonts w:ascii="Century Gothic" w:hAnsi="Century Gothic" w:cs="Calibri"/>
+        <w:b/>
+        <w:bCs/>
+        <w:noProof/>
+        <w:sz w:val="17"/>
+        <w:szCs w:val="17"/>
+      </w:rPr>
+      <w:t>«Chairperson»</w:t>
+    </w:r>
+    <w:r>
+      <w:rPr>
+        <w:rFonts w:ascii="Century Gothic" w:hAnsi="Century Gothic" w:cs="Calibri"/>
+        <w:b/>
+        <w:bCs/>
+        <w:sz w:val="17"/>
+        <w:szCs w:val="17"/>
+      </w:rPr>
+      <w:fldChar w:fldCharType="end"/>
+    </w:r>
+    <w:r>
+      <w:rPr>
+        <w:rFonts w:ascii="Century Gothic" w:hAnsi="Century Gothic" w:cs="Calibri"/>
+        <w:b/>
+        <w:bCs/>
+        <w:sz w:val="17"/>
+        <w:szCs w:val="17"/>
+      </w:rPr>
+      <w:t xml:space="preserve">, </w:t>
+    </w:r>
+    <w:r>
+      <w:rPr>
+        <w:rFonts w:ascii="Century Gothic" w:hAnsi="Century Gothic" w:cs="Calibri"/>
+        <w:i/>
+        <w:iCs/>
+        <w:sz w:val="17"/>
+        <w:szCs w:val="17"/>
+      </w:rPr>
+      <w:t xml:space="preserve">Chairperson; </w:t>
+    </w:r>
+    <w:r>
+      <w:rPr>
+        <w:rFonts w:ascii="Century Gothic" w:hAnsi="Century Gothic" w:cs="Calibri"/>
+        <w:b/>
+        <w:bCs/>
+        <w:sz w:val="17"/>
+        <w:szCs w:val="17"/>
+      </w:rPr>
+      <w:fldChar w:fldCharType="begin"/>
+    </w:r>
+    <w:r>
+      <w:rPr>
+        <w:rFonts w:ascii="Century Gothic" w:hAnsi="Century Gothic" w:cs="Calibri"/>
+        <w:b/>
+        <w:bCs/>
+        <w:sz w:val="17"/>
+        <w:szCs w:val="17"/>
+      </w:rPr>
+      <w:instrText xml:space="preserve"> MERGEFIELD  viceChairperson  \* MERGEFORMAT </w:instrText>
+    </w:r>
+    <w:r>
+      <w:rPr>
+        <w:rFonts w:ascii="Century Gothic" w:hAnsi="Century Gothic" w:cs="Calibri"/>
+        <w:b/>
+        <w:bCs/>
+        <w:sz w:val="17"/>
+        <w:szCs w:val="17"/>
+      </w:rPr>
+      <w:fldChar w:fldCharType="separate"/>
+    </w:r>
+    <w:r>
+      <w:rPr>
+        <w:rFonts w:ascii="Century Gothic" w:hAnsi="Century Gothic" w:cs="Calibri"/>
+        <w:b/>
+        <w:bCs/>
+        <w:noProof/>
+        <w:sz w:val="17"/>
+        <w:szCs w:val="17"/>
+      </w:rPr>
+      <w:t>«viceChairperson»</w:t>
+    </w:r>
+    <w:r>
+      <w:rPr>
+        <w:rFonts w:ascii="Century Gothic" w:hAnsi="Century Gothic" w:cs="Calibri"/>
+        <w:b/>
+        <w:bCs/>
+        <w:sz w:val="17"/>
+        <w:szCs w:val="17"/>
+      </w:rPr>
+      <w:fldChar w:fldCharType="end"/>
+    </w:r>
+    <w:r>
+      <w:rPr>
+        <w:rFonts w:ascii="Century Gothic" w:hAnsi="Century Gothic" w:cs="Calibri"/>
+        <w:b/>
+        <w:bCs/>
+        <w:sz w:val="17"/>
+        <w:szCs w:val="17"/>
+      </w:rPr>
+      <w:t xml:space="preserve">, </w:t>
+    </w:r>
+    <w:r>
+      <w:rPr>
+        <w:rFonts w:ascii="Century Gothic" w:hAnsi="Century Gothic" w:cs="Calibri"/>
+        <w:i/>
+        <w:iCs/>
+        <w:sz w:val="17"/>
+        <w:szCs w:val="17"/>
+      </w:rPr>
+      <w:t>Vice-</w:t>
+    </w:r>
+    <w:r>
+      <w:rPr>
+        <w:rFonts w:ascii="Century Gothic" w:hAnsi="Century Gothic" w:cs="Calibri"/>
+        <w:i/>
+        <w:iCs/>
+        <w:sz w:val="17"/>
+        <w:szCs w:val="17"/>
+      </w:rPr>
+      <w:t>Chairperson</w:t>
+    </w:r>
+  </w:p>
+  <w:p>
+    <w:pPr>
+      <w:autoSpaceDE w:val="0"/>
+      <w:autoSpaceDN w:val="0"/>
+      <w:adjustRightInd w:val="0"/>
+      <w:spacing w:after="0" w:line="240" w:lineRule="auto"/>
+      <w:contextualSpacing/>
+      <w:jc w:val="center"/>
+      <w:rPr>
+        <w:rFonts w:ascii="Century Gothic" w:hAnsi="Century Gothic" w:cs="Calibri"/>
+        <w:b/>
+        <w:bCs/>
+        <w:sz w:val="17"/>
+        <w:szCs w:val="17"/>
+      </w:rPr>
+    </w:pPr>
+    <w:r>
+      <w:rPr>
+        <w:rFonts w:ascii="Century Gothic" w:hAnsi="Century Gothic" w:cs="Calibri"/>
+        <w:b/>
+        <w:bCs/>
+        <w:sz w:val="17"/>
+        <w:szCs w:val="17"/>
+      </w:rPr>
+      <w:fldChar w:fldCharType="begin"/>
+    </w:r>
+    <w:r>
+      <w:rPr>
+        <w:rFonts w:ascii="Century Gothic" w:hAnsi="Century Gothic" w:cs="Calibri"/>
+        <w:b/>
+        <w:bCs/>
+        <w:sz w:val="17"/>
+        <w:szCs w:val="17"/>
+      </w:rPr>
+      <w:instrText xml:space="preserve"> MERGEFIELD  boardmember1  \* MERGEFORMAT </w:instrText>
+    </w:r>
+    <w:r>
+      <w:rPr>
+        <w:rFonts w:ascii="Century Gothic" w:hAnsi="Century Gothic" w:cs="Calibri"/>
+        <w:b/>
+        <w:bCs/>
+        <w:sz w:val="17"/>
+        <w:szCs w:val="17"/>
+      </w:rPr>
+      <w:fldChar w:fldCharType="separate"/>
+    </w:r>
+    <w:r>
+      <w:rPr>
+        <w:rFonts w:ascii="Century Gothic" w:hAnsi="Century Gothic" w:cs="Calibri"/>
+        <w:b/>
+        <w:bCs/>
+        <w:noProof/>
+        <w:sz w:val="17"/>
+        <w:szCs w:val="17"/>
+      </w:rPr>
+      <w:t>«boardmember1»</w:t>
+    </w:r>
+    <w:r>
+      <w:rPr>
+        <w:rFonts w:ascii="Century Gothic" w:hAnsi="Century Gothic" w:cs="Calibri"/>
+        <w:b/>
+        <w:bCs/>
+        <w:sz w:val="17"/>
+        <w:szCs w:val="17"/>
+      </w:rPr>
+      <w:fldChar w:fldCharType="end"/>
+    </w:r>
+    <w:r>
+      <w:rPr>
+        <w:rFonts w:ascii="Century Gothic" w:hAnsi="Century Gothic" w:cs="Calibri"/>
+        <w:b/>
+        <w:bCs/>
+        <w:sz w:val="17"/>
+        <w:szCs w:val="17"/>
+      </w:rPr>
+      <w:t xml:space="preserve">, </w:t>
+    </w:r>
+    <w:r>
+      <w:rPr>
+        <w:rFonts w:ascii="Century Gothic" w:hAnsi="Century Gothic" w:cs="Calibri"/>
+        <w:b/>
+        <w:bCs/>
+        <w:sz w:val="17"/>
+        <w:szCs w:val="17"/>
+      </w:rPr>
+      <w:fldChar w:fldCharType="begin"/>
+    </w:r>
+    <w:r>
+      <w:rPr>
+        <w:rFonts w:ascii="Century Gothic" w:hAnsi="Century Gothic" w:cs="Calibri"/>
+        <w:b/>
+        <w:bCs/>
+        <w:sz w:val="17"/>
+        <w:szCs w:val="17"/>
+      </w:rPr>
+      <w:instrText xml:space="preserve"> MERGEFIELD  boardmember2  \* MERGEFORMAT </w:instrText>
+    </w:r>
+    <w:r>
+      <w:rPr>
+        <w:rFonts w:ascii="Century Gothic" w:hAnsi="Century Gothic" w:cs="Calibri"/>
+        <w:b/>
+        <w:bCs/>
+        <w:sz w:val="17"/>
+        <w:szCs w:val="17"/>
+      </w:rPr>
+      <w:fldChar w:fldCharType="separate"/>
+    </w:r>
+    <w:r>
+      <w:rPr>
+        <w:rFonts w:ascii="Century Gothic" w:hAnsi="Century Gothic" w:cs="Calibri"/>
+        <w:b/>
+        <w:bCs/>
+        <w:noProof/>
+        <w:sz w:val="17"/>
+        <w:szCs w:val="17"/>
+      </w:rPr>
+      <w:t>«boardmember2»</w:t>
+    </w:r>
+    <w:r>
+      <w:rPr>
+        <w:rFonts w:ascii="Century Gothic" w:hAnsi="Century Gothic" w:cs="Calibri"/>
+        <w:b/>
+        <w:bCs/>
+        <w:sz w:val="17"/>
+        <w:szCs w:val="17"/>
+      </w:rPr>
+      <w:fldChar w:fldCharType="end"/>
+    </w:r>
+    <w:r>
+      <w:rPr>
+        <w:rFonts w:ascii="Century Gothic" w:hAnsi="Century Gothic" w:cs="Calibri"/>
+        <w:b/>
+        <w:bCs/>
+        <w:sz w:val="17"/>
+        <w:szCs w:val="17"/>
+      </w:rPr>
+      <w:t xml:space="preserve">, </w:t>
+    </w:r>
+    <w:r>
+      <w:rPr>
+        <w:rFonts w:ascii="Century Gothic" w:hAnsi="Century Gothic" w:cs="Calibri"/>
+        <w:b/>
+        <w:bCs/>
+        <w:sz w:val="17"/>
+        <w:szCs w:val="17"/>
+      </w:rPr>
+      <w:fldChar w:fldCharType="begin"/>
+    </w:r>
+    <w:r>
+      <w:rPr>
+        <w:rFonts w:ascii="Century Gothic" w:hAnsi="Century Gothic" w:cs="Calibri"/>
+        <w:b/>
+        <w:bCs/>
+        <w:sz w:val="17"/>
+        <w:szCs w:val="17"/>
+      </w:rPr>
+      <w:instrText xml:space="preserve"> MERGEFIELD  boardmember3  \* MERGEFORMAT </w:instrText>
+    </w:r>
+    <w:r>
+      <w:rPr>
+        <w:rFonts w:ascii="Century Gothic" w:hAnsi="Century Gothic" w:cs="Calibri"/>
+        <w:b/>
+        <w:bCs/>
+        <w:sz w:val="17"/>
+        <w:szCs w:val="17"/>
+      </w:rPr>
+      <w:fldChar w:fldCharType="separate"/>
+    </w:r>
+    <w:r>
+      <w:rPr>
+        <w:rFonts w:ascii="Century Gothic" w:hAnsi="Century Gothic" w:cs="Calibri"/>
+        <w:b/>
+        <w:bCs/>
+        <w:noProof/>
+        <w:sz w:val="17"/>
+        <w:szCs w:val="17"/>
+      </w:rPr>
+      <w:t>«boardmember3»</w:t>
+    </w:r>
+    <w:r>
+      <w:rPr>
+        <w:rFonts w:ascii="Century Gothic" w:hAnsi="Century Gothic" w:cs="Calibri"/>
+        <w:b/>
+        <w:bCs/>
+        <w:sz w:val="17"/>
+        <w:szCs w:val="17"/>
+      </w:rPr>
+      <w:fldChar w:fldCharType="end"/>
+    </w:r>
+    <w:r>
+      <w:rPr>
+        <w:rFonts w:ascii="Century Gothic" w:hAnsi="Century Gothic" w:cs="Calibri"/>
+        <w:b/>
+        <w:bCs/>
+        <w:sz w:val="17"/>
+        <w:szCs w:val="17"/>
+      </w:rPr>
+      <w:t xml:space="preserve">, </w:t>
+    </w:r>
+    <w:r>
+      <w:rPr>
+        <w:rFonts w:ascii="Century Gothic" w:hAnsi="Century Gothic" w:cs="Calibri"/>
+        <w:b/>
+        <w:bCs/>
+        <w:sz w:val="17"/>
+        <w:szCs w:val="17"/>
+      </w:rPr>
+      <w:fldChar w:fldCharType="begin"/>
+    </w:r>
+    <w:r>
+      <w:rPr>
+        <w:rFonts w:ascii="Century Gothic" w:hAnsi="Century Gothic" w:cs="Calibri"/>
+        <w:b/>
+        <w:bCs/>
+        <w:sz w:val="17"/>
+        <w:szCs w:val="17"/>
+      </w:rPr>
+      <w:instrText xml:space="preserve"> MERGEFIELD  boardmember4  \* MERGEFORMAT </w:instrText>
+    </w:r>
+    <w:r>
+      <w:rPr>
+        <w:rFonts w:ascii="Century Gothic" w:hAnsi="Century Gothic" w:cs="Calibri"/>
+        <w:b/>
+        <w:bCs/>
+        <w:sz w:val="17"/>
+        <w:szCs w:val="17"/>
+      </w:rPr>
+      <w:fldChar w:fldCharType="separate"/>
+    </w:r>
+    <w:r>
+      <w:rPr>
+        <w:rFonts w:ascii="Century Gothic" w:hAnsi="Century Gothic" w:cs="Calibri"/>
+        <w:b/>
+        <w:bCs/>
+        <w:noProof/>
+        <w:sz w:val="17"/>
+        <w:szCs w:val="17"/>
+      </w:rPr>
+      <w:t>«boardmember4»</w:t>
+    </w:r>
+    <w:r>
+      <w:rPr>
+        <w:rFonts w:ascii="Century Gothic" w:hAnsi="Century Gothic" w:cs="Calibri"/>
+        <w:b/>
+        <w:bCs/>
+        <w:sz w:val="17"/>
+        <w:szCs w:val="17"/>
+      </w:rPr>
+      <w:fldChar w:fldCharType="end"/>
+    </w:r>
+    <w:r>
+      <w:rPr>
+        <w:rFonts w:ascii="Century Gothic" w:hAnsi="Century Gothic" w:cs="Calibri"/>
+        <w:b/>
+        <w:bCs/>
+        <w:sz w:val="17"/>
+        <w:szCs w:val="17"/>
+      </w:rPr>
+      <w:t xml:space="preserve">, </w:t>
+    </w:r>
+    <w:r>
+      <w:rPr>
+        <w:rFonts w:ascii="Century Gothic" w:hAnsi="Century Gothic" w:cs="Calibri"/>
+        <w:b/>
+        <w:bCs/>
+        <w:sz w:val="17"/>
+        <w:szCs w:val="17"/>
+      </w:rPr>
+      <w:fldChar w:fldCharType="begin"/>
+    </w:r>
+    <w:r>
+      <w:rPr>
+        <w:rFonts w:ascii="Century Gothic" w:hAnsi="Century Gothic" w:cs="Calibri"/>
+        <w:b/>
+        <w:bCs/>
+        <w:sz w:val="17"/>
+        <w:szCs w:val="17"/>
+      </w:rPr>
+      <w:instrText xml:space="preserve"> MERGEFIELD  boardmember5  \* MERGEFORMAT </w:instrText>
+    </w:r>
+    <w:r>
+      <w:rPr>
+        <w:rFonts w:ascii="Century Gothic" w:hAnsi="Century Gothic" w:cs="Calibri"/>
+        <w:b/>
+        <w:bCs/>
+        <w:sz w:val="17"/>
+        <w:szCs w:val="17"/>
+      </w:rPr>
+      <w:fldChar w:fldCharType="separate"/>
+    </w:r>
+    <w:r>
+      <w:rPr>
+        <w:rFonts w:ascii="Century Gothic" w:hAnsi="Century Gothic" w:cs="Calibri"/>
+        <w:b/>
+        <w:bCs/>
+        <w:noProof/>
+        <w:sz w:val="17"/>
+        <w:szCs w:val="17"/>
+      </w:rPr>
+      <w:t>«boardmember5»</w:t>
+    </w:r>
+    <w:r>
+      <w:rPr>
+        <w:rFonts w:ascii="Century Gothic" w:hAnsi="Century Gothic" w:cs="Calibri"/>
+        <w:b/>
+        <w:bCs/>
+        <w:sz w:val="17"/>
+        <w:szCs w:val="17"/>
+      </w:rPr>
+      <w:fldChar w:fldCharType="end"/>
+    </w:r>
+  </w:p>
   <w:p>
     <w:pPr>
       <w:pStyle w:val="Footer"/>
+      <w:contextualSpacing/>
+      <w:jc w:val="center"/>
+      <w:rPr>
+        <w:rFonts w:ascii="Arial" w:hAnsi="Arial" w:cs="Arial"/>
+        <w:sz w:val="16"/>
+        <w:szCs w:val="16"/>
+      </w:rPr>
     </w:pPr>
+    <w:r>
+      <w:rPr>
+        <w:rFonts w:ascii="Century Gothic" w:hAnsi="Century Gothic" w:cs="Calibri"/>
+        <w:b/>
+        <w:bCs/>
+        <w:sz w:val="17"/>
+        <w:szCs w:val="17"/>
+      </w:rPr>
+      <w:fldChar w:fldCharType="begin"/>
+    </w:r>
+    <w:r>
+      <w:rPr>
+        <w:rFonts w:ascii="Century Gothic" w:hAnsi="Century Gothic" w:cs="Calibri"/>
+        <w:b/>
+        <w:bCs/>
+        <w:sz w:val="17"/>
+        <w:szCs w:val="17"/>
+      </w:rPr>
+      <w:instrText xml:space="preserve"> MERGEFIELD  execDirector  \* MERGEFORMAT </w:instrText>
+    </w:r>
+    <w:r>
+      <w:rPr>
+        <w:rFonts w:ascii="Century Gothic" w:hAnsi="Century Gothic" w:cs="Calibri"/>
+        <w:b/>
+        <w:bCs/>
+        <w:sz w:val="17"/>
+        <w:szCs w:val="17"/>
+      </w:rPr>
+      <w:fldChar w:fldCharType="separate"/>
+    </w:r>
+    <w:r>
+      <w:rPr>
+        <w:rFonts w:ascii="Century Gothic" w:hAnsi="Century Gothic" w:cs="Calibri"/>
+        <w:b/>
+        <w:bCs/>
+        <w:noProof/>
+        <w:sz w:val="17"/>
+        <w:szCs w:val="17"/>
+      </w:rPr>
+      <w:t>«execDirector»</w:t>
+    </w:r>
+    <w:r>
+      <w:rPr>
+        <w:rFonts w:ascii="Century Gothic" w:hAnsi="Century Gothic" w:cs="Calibri"/>
+        <w:b/>
+        <w:bCs/>
+        <w:sz w:val="17"/>
+        <w:szCs w:val="17"/>
+      </w:rPr>
+      <w:fldChar w:fldCharType="end"/>
+    </w:r>
+    <w:r>
+      <w:rPr>
+        <w:rFonts w:ascii="Century Gothic" w:hAnsi="Century Gothic" w:cs="Calibri"/>
+        <w:b/>
+        <w:bCs/>
+        <w:sz w:val="17"/>
+        <w:szCs w:val="17"/>
+      </w:rPr>
+      <w:t xml:space="preserve">, </w:t>
+    </w:r>
+    <w:r>
+      <w:rPr>
+        <w:rFonts w:ascii="Century Gothic" w:hAnsi="Century Gothic" w:cs="Calibri"/>
+        <w:i/>
+        <w:iCs/>
+        <w:sz w:val="17"/>
+        <w:szCs w:val="17"/>
+      </w:rPr>
+      <w:t>Executive Director</w:t>
+    </w:r>
   </w:p>
 </w:ftr>
 </file>
@@ -1688,27 +1617,61 @@
 <w:hdr xmlns:wpc="http://schemas.microsoft.com/office/word/2010/wordprocessingCanvas" xmlns:mc="http://schemas.openxmlformats.org/markup-compatibility/2006" xmlns:o="urn:schemas-microsoft-com:office:office" xmlns:r="http://schemas.openxmlformats.org/officeDocument/2006/relationships" xmlns:m="http://schemas.openxmlformats.org/officeDocument/2006/math" xmlns:v="urn:schemas-microsoft-com:vml" xmlns:wp14="http://schemas.microsoft.com/office/word/2010/wordprocessingDrawing" xmlns:wp="http://schemas.openxmlformats.org/drawingml/2006/wordprocessingDrawing" xmlns:w10="urn:schemas-microsoft-com:office:word" xmlns:w="http://schemas.openxmlformats.org/wordprocessingml/2006/main" xmlns:w14="http://schemas.microsoft.com/office/word/2010/wordml" xmlns:wpg="http://schemas.microsoft.com/office/word/2010/wordprocessingGroup" xmlns:wpi="http://schemas.microsoft.com/office/word/2010/wordprocessingInk" xmlns:wne="http://schemas.microsoft.com/office/word/2006/wordml" xmlns:wps="http://schemas.microsoft.com/office/word/2010/wordprocessingShape" mc:Ignorable="w14 wp14">
   <w:p>
     <w:pPr>
-      <w:pStyle w:val="Header"/>
+      <w:tabs>
+        <w:tab w:val="center" w:pos="4680"/>
+        <w:tab w:val="right" w:pos="6300"/>
+      </w:tabs>
+      <w:spacing w:after="0" w:line="240" w:lineRule="auto"/>
+      <w:ind w:left="-1440"/>
+      <w:jc w:val="center"/>
+      <w:rPr>
+        <w:rFonts w:ascii="Calibri" w:eastAsia="Calibri" w:hAnsi="Calibri" w:cs="Times New Roman"/>
+        <w:sz w:val="16"/>
+        <w:szCs w:val="16"/>
+      </w:rPr>
     </w:pPr>
+    <w:r>
+      <w:rPr>
+        <w:rFonts w:ascii="Calibri" w:eastAsia="Calibri" w:hAnsi="Calibri" w:cs="Times New Roman"/>
+        <w:sz w:val="16"/>
+        <w:szCs w:val="16"/>
+      </w:rPr>
+      <w:fldChar w:fldCharType="begin"/>
+    </w:r>
+    <w:r>
+      <w:rPr>
+        <w:rFonts w:ascii="Calibri" w:eastAsia="Calibri" w:hAnsi="Calibri" w:cs="Times New Roman"/>
+        <w:sz w:val="16"/>
+        <w:szCs w:val="16"/>
+      </w:rPr>
+      <w:instrText xml:space="preserve"> MERGEFIELD  Image:headerImage  \* MERGEFORMAT </w:instrText>
+    </w:r>
+    <w:r>
+      <w:rPr>
+        <w:rFonts w:ascii="Calibri" w:eastAsia="Calibri" w:hAnsi="Calibri" w:cs="Times New Roman"/>
+        <w:sz w:val="16"/>
+        <w:szCs w:val="16"/>
+      </w:rPr>
+      <w:fldChar w:fldCharType="separate"/>
+    </w:r>
+    <w:r>
+      <w:rPr>
+        <w:rFonts w:ascii="Calibri" w:eastAsia="Calibri" w:hAnsi="Calibri" w:cs="Times New Roman"/>
+        <w:noProof/>
+        <w:sz w:val="16"/>
+        <w:szCs w:val="16"/>
+      </w:rPr>
+      <w:t>«Image:headerImage»</w:t>
+    </w:r>
+    <w:r>
+      <w:rPr>
+        <w:rFonts w:ascii="Calibri" w:eastAsia="Calibri" w:hAnsi="Calibri" w:cs="Times New Roman"/>
+        <w:sz w:val="16"/>
+        <w:szCs w:val="16"/>
+      </w:rPr>
+      <w:fldChar w:fldCharType="end"/>
+    </w:r>
   </w:p>
-</w:hdr>
-</file>
-
-<file path=word/header2.xml><?xml version="1.0" encoding="utf-8"?>
-<w:hdr xmlns:wpc="http://schemas.microsoft.com/office/word/2010/wordprocessingCanvas" xmlns:mc="http://schemas.openxmlformats.org/markup-compatibility/2006" xmlns:o="urn:schemas-microsoft-com:office:office" xmlns:r="http://schemas.openxmlformats.org/officeDocument/2006/relationships" xmlns:m="http://schemas.openxmlformats.org/officeDocument/2006/math" xmlns:v="urn:schemas-microsoft-com:vml" xmlns:wp14="http://schemas.microsoft.com/office/word/2010/wordprocessingDrawing" xmlns:wp="http://schemas.openxmlformats.org/drawingml/2006/wordprocessingDrawing" xmlns:w10="urn:schemas-microsoft-com:office:word" xmlns:w="http://schemas.openxmlformats.org/wordprocessingml/2006/main" xmlns:w14="http://schemas.microsoft.com/office/word/2010/wordml" xmlns:wpg="http://schemas.microsoft.com/office/word/2010/wordprocessingGroup" xmlns:wpi="http://schemas.microsoft.com/office/word/2010/wordprocessingInk" xmlns:wne="http://schemas.microsoft.com/office/word/2006/wordml" xmlns:wps="http://schemas.microsoft.com/office/word/2010/wordprocessingShape" mc:Ignorable="w14 wp14">
-  <w:p>
-    <w:pPr>
-      <w:pStyle w:val="Header"/>
-    </w:pPr>
-    <w:r>
-      <w:t>&lt;&lt;HEADER&gt;&gt;</w:t>
-    </w:r>
-  </w:p>
-</w:hdr>
-</file>
-
-<file path=word/header3.xml><?xml version="1.0" encoding="utf-8"?>
-<w:hdr xmlns:wpc="http://schemas.microsoft.com/office/word/2010/wordprocessingCanvas" xmlns:mc="http://schemas.openxmlformats.org/markup-compatibility/2006" xmlns:o="urn:schemas-microsoft-com:office:office" xmlns:r="http://schemas.openxmlformats.org/officeDocument/2006/relationships" xmlns:m="http://schemas.openxmlformats.org/officeDocument/2006/math" xmlns:v="urn:schemas-microsoft-com:vml" xmlns:wp14="http://schemas.microsoft.com/office/word/2010/wordprocessingDrawing" xmlns:wp="http://schemas.openxmlformats.org/drawingml/2006/wordprocessingDrawing" xmlns:w10="urn:schemas-microsoft-com:office:word" xmlns:w="http://schemas.openxmlformats.org/wordprocessingml/2006/main" xmlns:w14="http://schemas.microsoft.com/office/word/2010/wordml" xmlns:wpg="http://schemas.microsoft.com/office/word/2010/wordprocessingGroup" xmlns:wpi="http://schemas.microsoft.com/office/word/2010/wordprocessingInk" xmlns:wne="http://schemas.microsoft.com/office/word/2006/wordml" xmlns:wps="http://schemas.microsoft.com/office/word/2010/wordprocessingShape" mc:Ignorable="w14 wp14">
   <w:p>
     <w:pPr>
       <w:pStyle w:val="Header"/>

</xml_diff>